<commit_message>
Scope add for week 3. UI Draw
Added scope for the UI concept homework
</commit_message>
<xml_diff>
--- a/Advanced Ethernet Terminal Tool.docx
+++ b/Advanced Ethernet Terminal Tool.docx
@@ -133,6 +133,102 @@
           <w:numId w:val="1"/>
         </w:numPr>
       </w:pPr>
+      <w:r>
+        <w:t>Draw the UX! Create very crude wireframes to review which should include the following.</w:t>
+      </w:r>
+    </w:p>
+    <w:p>
+      <w:pPr>
+        <w:pStyle w:val="ListParagraph"/>
+        <w:numPr>
+          <w:ilvl w:val="1"/>
+          <w:numId w:val="1"/>
+        </w:numPr>
+      </w:pPr>
+      <w:r>
+        <w:t>Socket configuration settings for Telnet</w:t>
+      </w:r>
+    </w:p>
+    <w:p>
+      <w:pPr>
+        <w:pStyle w:val="ListParagraph"/>
+        <w:numPr>
+          <w:ilvl w:val="1"/>
+          <w:numId w:val="1"/>
+        </w:numPr>
+      </w:pPr>
+      <w:r>
+        <w:t xml:space="preserve">Socket configuration settings for </w:t>
+      </w:r>
+      <w:r>
+        <w:t>SSH</w:t>
+      </w:r>
+    </w:p>
+    <w:p>
+      <w:pPr>
+        <w:pStyle w:val="ListParagraph"/>
+        <w:numPr>
+          <w:ilvl w:val="1"/>
+          <w:numId w:val="1"/>
+        </w:numPr>
+      </w:pPr>
+      <w:r>
+        <w:t xml:space="preserve">*Optional* </w:t>
+      </w:r>
+      <w:r>
+        <w:t xml:space="preserve">Socket configuration settings for </w:t>
+      </w:r>
+      <w:r>
+        <w:t>Web sockets</w:t>
+      </w:r>
+    </w:p>
+    <w:p>
+      <w:pPr>
+        <w:pStyle w:val="ListParagraph"/>
+        <w:numPr>
+          <w:ilvl w:val="1"/>
+          <w:numId w:val="1"/>
+        </w:numPr>
+      </w:pPr>
+      <w:r>
+        <w:t>Location to build and save command macros</w:t>
+      </w:r>
+    </w:p>
+    <w:p>
+      <w:pPr>
+        <w:pStyle w:val="ListParagraph"/>
+        <w:numPr>
+          <w:ilvl w:val="1"/>
+          <w:numId w:val="1"/>
+        </w:numPr>
+      </w:pPr>
+      <w:r>
+        <w:t>Text entry location to enter the string to send</w:t>
+      </w:r>
+    </w:p>
+    <w:p>
+      <w:pPr>
+        <w:pStyle w:val="ListParagraph"/>
+        <w:numPr>
+          <w:ilvl w:val="1"/>
+          <w:numId w:val="1"/>
+        </w:numPr>
+      </w:pPr>
+      <w:r>
+        <w:t>Output location for responses</w:t>
+      </w:r>
+    </w:p>
+    <w:p>
+      <w:pPr>
+        <w:pStyle w:val="ListParagraph"/>
+        <w:numPr>
+          <w:ilvl w:val="1"/>
+          <w:numId w:val="1"/>
+        </w:numPr>
+      </w:pPr>
+      <w:r>
+        <w:t>Error output area</w:t>
+      </w:r>
     </w:p>
     <w:sectPr>
       <w:pgSz w:w="12240" w:h="15840"/>
@@ -450,6 +546,7 @@
     <w:lsdException w:name="HTML Sample" w:semiHidden="1" w:unhideWhenUsed="1"/>
     <w:lsdException w:name="HTML Typewriter" w:semiHidden="1" w:unhideWhenUsed="1"/>
     <w:lsdException w:name="HTML Variable" w:semiHidden="1" w:unhideWhenUsed="1"/>
+    <w:lsdException w:name="Normal Table" w:semiHidden="1" w:unhideWhenUsed="1"/>
     <w:lsdException w:name="annotation subject" w:semiHidden="1" w:unhideWhenUsed="1"/>
     <w:lsdException w:name="No List" w:semiHidden="1" w:unhideWhenUsed="1"/>
     <w:lsdException w:name="Outline List 1" w:semiHidden="1" w:unhideWhenUsed="1"/>
@@ -492,8 +589,11 @@
     <w:lsdException w:name="Table Contemporary" w:semiHidden="1" w:unhideWhenUsed="1"/>
     <w:lsdException w:name="Table Elegant" w:semiHidden="1" w:unhideWhenUsed="1"/>
     <w:lsdException w:name="Table Professional" w:semiHidden="1" w:unhideWhenUsed="1"/>
+    <w:lsdException w:name="Table Subtle 1" w:semiHidden="1" w:unhideWhenUsed="1"/>
     <w:lsdException w:name="Table Subtle 2" w:semiHidden="1" w:unhideWhenUsed="1"/>
     <w:lsdException w:name="Table Web 1" w:semiHidden="1" w:unhideWhenUsed="1"/>
+    <w:lsdException w:name="Table Web 2" w:semiHidden="1" w:unhideWhenUsed="1"/>
+    <w:lsdException w:name="Table Web 3" w:semiHidden="1" w:unhideWhenUsed="1"/>
     <w:lsdException w:name="Balloon Text" w:semiHidden="1" w:unhideWhenUsed="1"/>
     <w:lsdException w:name="Table Grid" w:uiPriority="39"/>
     <w:lsdException w:name="Table Theme" w:semiHidden="1" w:unhideWhenUsed="1"/>

</xml_diff>